<commit_message>
Updated support! For V16 PHOSPHORUS LSV U02!
</commit_message>
<xml_diff>
--- a/support.docx
+++ b/support.docx
@@ -230,6 +230,66 @@
         </w:rPr>
         <w:t xml:space="preserve"> This version is lighter than original.</w:t>
       </w:r>
+    </w:p>
+    <w:p>
+      <w:pPr>
+        <w:pStyle w:val="NoSpacing"/>
+        <w:jc w:val="center"/>
+      </w:pPr>
+    </w:p>
+    <w:p>
+      <w:pPr>
+        <w:pStyle w:val="NoSpacing"/>
+        <w:pBdr>
+          <w:top w:val="single" w:sz="4" w:space="1" w:color="auto"/>
+          <w:left w:val="single" w:sz="4" w:space="4" w:color="auto"/>
+          <w:bottom w:val="single" w:sz="4" w:space="1" w:color="auto"/>
+          <w:right w:val="single" w:sz="4" w:space="4" w:color="auto"/>
+        </w:pBdr>
+        <w:rPr>
+          <w:rFonts w:ascii="Verdana" w:hAnsi="Verdana"/>
+          <w:b/>
+          <w:sz w:val="48"/>
+        </w:rPr>
+      </w:pPr>
+      <w:r>
+        <w:rPr>
+          <w:rFonts w:ascii="Verdana" w:hAnsi="Verdana"/>
+          <w:b/>
+          <w:sz w:val="48"/>
+        </w:rPr>
+        <w:t>Source Repository:</w:t>
+      </w:r>
+    </w:p>
+    <w:p>
+      <w:pPr>
+        <w:pStyle w:val="NoSpacing"/>
+        <w:pBdr>
+          <w:top w:val="single" w:sz="4" w:space="1" w:color="auto"/>
+          <w:left w:val="single" w:sz="4" w:space="4" w:color="auto"/>
+          <w:bottom w:val="single" w:sz="4" w:space="1" w:color="auto"/>
+          <w:right w:val="single" w:sz="4" w:space="4" w:color="auto"/>
+        </w:pBdr>
+        <w:rPr>
+          <w:sz w:val="32"/>
+        </w:rPr>
+      </w:pPr>
+      <w:hyperlink r:id="rId9" w:history="1">
+        <w:r>
+          <w:rPr>
+            <w:rStyle w:val="Hyperlink"/>
+            <w:sz w:val="32"/>
+          </w:rPr>
+          <w:t>https://github.com/ErmacMKIII/DemolitionSynergy</w:t>
+        </w:r>
+      </w:hyperlink>
+      <w:r>
+        <w:rPr>
+          <w:rStyle w:val="Hyperlink"/>
+          <w:sz w:val="32"/>
+        </w:rPr>
+        <w:t>Light</w:t>
+      </w:r>
       <w:bookmarkStart w:id="0" w:name="_GoBack"/>
       <w:bookmarkEnd w:id="0"/>
     </w:p>
@@ -237,6 +297,73 @@
       <w:pPr>
         <w:pStyle w:val="NoSpacing"/>
         <w:jc w:val="center"/>
+      </w:pPr>
+    </w:p>
+    <w:p>
+      <w:pPr>
+        <w:pStyle w:val="NoSpacing"/>
+        <w:pBdr>
+          <w:top w:val="single" w:sz="4" w:space="1" w:color="auto"/>
+          <w:left w:val="single" w:sz="4" w:space="4" w:color="auto"/>
+          <w:bottom w:val="single" w:sz="4" w:space="1" w:color="auto"/>
+          <w:right w:val="single" w:sz="4" w:space="4" w:color="auto"/>
+        </w:pBdr>
+        <w:rPr>
+          <w:rFonts w:ascii="Verdana" w:hAnsi="Verdana"/>
+          <w:b/>
+          <w:sz w:val="48"/>
+        </w:rPr>
+      </w:pPr>
+      <w:r>
+        <w:rPr>
+          <w:rFonts w:ascii="Verdana" w:hAnsi="Verdana"/>
+          <w:b/>
+          <w:sz w:val="48"/>
+        </w:rPr>
+        <w:t>License:</w:t>
+      </w:r>
+    </w:p>
+    <w:p>
+      <w:pPr>
+        <w:pStyle w:val="NoSpacing"/>
+        <w:pBdr>
+          <w:top w:val="single" w:sz="4" w:space="1" w:color="auto"/>
+          <w:left w:val="single" w:sz="4" w:space="4" w:color="auto"/>
+          <w:bottom w:val="single" w:sz="4" w:space="1" w:color="auto"/>
+          <w:right w:val="single" w:sz="4" w:space="4" w:color="auto"/>
+        </w:pBdr>
+        <w:rPr>
+          <w:rFonts w:ascii="Verdana" w:hAnsi="Verdana"/>
+          <w:b/>
+          <w:bCs/>
+          <w:color w:val="C00000"/>
+          <w:sz w:val="32"/>
+        </w:rPr>
+      </w:pPr>
+      <w:r>
+        <w:rPr>
+          <w:rFonts w:ascii="Verdana" w:hAnsi="Verdana"/>
+          <w:b/>
+          <w:bCs/>
+          <w:color w:val="C00000"/>
+          <w:sz w:val="32"/>
+        </w:rPr>
+        <w:t>GNU General Public License v3.0</w:t>
+      </w:r>
+      <w:r>
+        <w:rPr>
+          <w:rFonts w:ascii="Verdana" w:hAnsi="Verdana"/>
+          <w:b/>
+          <w:bCs/>
+          <w:color w:val="C00000"/>
+          <w:sz w:val="32"/>
+        </w:rPr>
+        <w:t xml:space="preserve"> </w:t>
+      </w:r>
+    </w:p>
+    <w:p>
+      <w:pPr>
+        <w:pStyle w:val="NoSpacing"/>
       </w:pPr>
     </w:p>
     <w:p>
@@ -494,6 +621,7 @@
           <w:b/>
           <w:sz w:val="48"/>
         </w:rPr>
+        <w:lastRenderedPageBreak/>
         <w:t xml:space="preserve">sound </w:t>
       </w:r>
       <w:r>
@@ -698,7 +826,6 @@
           <w:b/>
           <w:sz w:val="48"/>
         </w:rPr>
-        <w:lastRenderedPageBreak/>
         <w:t>Available commands:</w:t>
       </w:r>
     </w:p>
@@ -1385,6 +1512,7 @@
           <w:sz w:val="32"/>
           <w:szCs w:val="32"/>
         </w:rPr>
+        <w:lastRenderedPageBreak/>
         <w:t>Running the game requires OpenGL 2.0 (on graphic cards since April 2004) or later.</w:t>
       </w:r>
     </w:p>
@@ -1485,7 +1613,7 @@
       <w:r>
         <w:t xml:space="preserve"> (email: </w:t>
       </w:r>
-      <w:hyperlink r:id="rId9" w:history="1">
+      <w:hyperlink r:id="rId10" w:history="1">
         <w:r>
           <w:rPr>
             <w:rStyle w:val="Hyperlink"/>
@@ -1522,8 +1650,8 @@
       </w:r>
     </w:p>
     <w:sectPr>
-      <w:headerReference w:type="default" r:id="rId10"/>
-      <w:footerReference w:type="default" r:id="rId11"/>
+      <w:headerReference w:type="default" r:id="rId11"/>
+      <w:footerReference w:type="default" r:id="rId12"/>
       <w:pgSz w:w="12240" w:h="15840"/>
       <w:pgMar w:top="720" w:right="720" w:bottom="720" w:left="720" w:header="144" w:footer="144" w:gutter="0"/>
       <w:cols w:space="720"/>
@@ -2829,9 +2957,8 @@
     <w:panose1 w:val="020B0604030504040204"/>
     <w:charset w:val="00"/>
     <w:family w:val="swiss"/>
-    <w:notTrueType/>
     <w:pitch w:val="variable"/>
-    <w:sig w:usb0="00000003" w:usb1="00000000" w:usb2="00000000" w:usb3="00000000" w:csb0="00000001" w:csb1="00000000"/>
+    <w:sig w:usb0="E1002EFF" w:usb1="C000605B" w:usb2="00000029" w:usb3="00000000" w:csb0="000101FF" w:csb1="00000000"/>
   </w:font>
   <w:font w:name="Verdana">
     <w:panose1 w:val="020B0604030504040204"/>
@@ -2866,6 +2993,7 @@
     <w:rsidRoot w:val="00913FCE"/>
     <w:rsid w:val="00123043"/>
     <w:rsid w:val="00133C44"/>
+    <w:rsid w:val="005909AA"/>
     <w:rsid w:val="00913FCE"/>
     <w:rsid w:val="00A06B03"/>
     <w:rsid w:val="00BB4F63"/>

</xml_diff>

<commit_message>
Updated support(fixed hyperlink)! For V16 PHOSPHORUS LSV U02!
</commit_message>
<xml_diff>
--- a/support.docx
+++ b/support.docx
@@ -271,24 +271,39 @@
           <w:right w:val="single" w:sz="4" w:space="4" w:color="auto"/>
         </w:pBdr>
         <w:rPr>
-          <w:sz w:val="32"/>
-        </w:rPr>
-      </w:pPr>
-      <w:hyperlink r:id="rId9" w:history="1">
-        <w:r>
-          <w:rPr>
-            <w:rStyle w:val="Hyperlink"/>
-            <w:sz w:val="32"/>
-          </w:rPr>
-          <w:t>https://github.com/ErmacMKIII/DemolitionSynergy</w:t>
-        </w:r>
-      </w:hyperlink>
-      <w:r>
-        <w:rPr>
           <w:rStyle w:val="Hyperlink"/>
           <w:sz w:val="32"/>
         </w:rPr>
-        <w:t>Light</w:t>
+      </w:pPr>
+      <w:r>
+        <w:rPr>
+          <w:sz w:val="32"/>
+        </w:rPr>
+        <w:fldChar w:fldCharType="begin"/>
+      </w:r>
+      <w:r>
+        <w:rPr>
+          <w:sz w:val="32"/>
+        </w:rPr>
+        <w:instrText xml:space="preserve"> HYPERLINK "https://github.com/ErmacMKIII/DemolitionSynergyLight" </w:instrText>
+      </w:r>
+      <w:r>
+        <w:rPr>
+          <w:sz w:val="32"/>
+        </w:rPr>
+      </w:r>
+      <w:r>
+        <w:rPr>
+          <w:sz w:val="32"/>
+        </w:rPr>
+        <w:fldChar w:fldCharType="separate"/>
+      </w:r>
+      <w:r>
+        <w:rPr>
+          <w:rStyle w:val="Hyperlink"/>
+          <w:sz w:val="32"/>
+        </w:rPr>
+        <w:t>https://github.com/ErmacMKIII/DemolitionSynergyLight</w:t>
       </w:r>
       <w:bookmarkStart w:id="0" w:name="_GoBack"/>
       <w:bookmarkEnd w:id="0"/>
@@ -298,6 +313,12 @@
         <w:pStyle w:val="NoSpacing"/>
         <w:jc w:val="center"/>
       </w:pPr>
+      <w:r>
+        <w:rPr>
+          <w:sz w:val="32"/>
+        </w:rPr>
+        <w:fldChar w:fldCharType="end"/>
+      </w:r>
     </w:p>
     <w:p>
       <w:pPr>
@@ -1613,7 +1634,7 @@
       <w:r>
         <w:t xml:space="preserve"> (email: </w:t>
       </w:r>
-      <w:hyperlink r:id="rId10" w:history="1">
+      <w:hyperlink r:id="rId9" w:history="1">
         <w:r>
           <w:rPr>
             <w:rStyle w:val="Hyperlink"/>
@@ -1650,8 +1671,8 @@
       </w:r>
     </w:p>
     <w:sectPr>
-      <w:headerReference w:type="default" r:id="rId11"/>
-      <w:footerReference w:type="default" r:id="rId12"/>
+      <w:headerReference w:type="default" r:id="rId10"/>
+      <w:footerReference w:type="default" r:id="rId11"/>
       <w:pgSz w:w="12240" w:h="15840"/>
       <w:pgMar w:top="720" w:right="720" w:bottom="720" w:left="720" w:header="144" w:footer="144" w:gutter="0"/>
       <w:cols w:space="720"/>
@@ -2591,6 +2612,18 @@
       <w:u w:val="single"/>
     </w:rPr>
   </w:style>
+  <w:style w:type="character" w:styleId="FollowedHyperlink">
+    <w:name w:val="FollowedHyperlink"/>
+    <w:basedOn w:val="DefaultParagraphFont"/>
+    <w:uiPriority w:val="99"/>
+    <w:semiHidden/>
+    <w:unhideWhenUsed/>
+    <w:rsid w:val="00D94386"/>
+    <w:rPr>
+      <w:color w:val="800080" w:themeColor="followedHyperlink"/>
+      <w:u w:val="single"/>
+    </w:rPr>
+  </w:style>
 </w:styles>
 </file>
 
@@ -2875,6 +2908,18 @@
       <w:u w:val="single"/>
     </w:rPr>
   </w:style>
+  <w:style w:type="character" w:styleId="FollowedHyperlink">
+    <w:name w:val="FollowedHyperlink"/>
+    <w:basedOn w:val="DefaultParagraphFont"/>
+    <w:uiPriority w:val="99"/>
+    <w:semiHidden/>
+    <w:unhideWhenUsed/>
+    <w:rsid w:val="00D94386"/>
+    <w:rPr>
+      <w:color w:val="800080" w:themeColor="followedHyperlink"/>
+      <w:u w:val="single"/>
+    </w:rPr>
+  </w:style>
 </w:styles>
 </file>
 
@@ -2957,8 +3002,9 @@
     <w:panose1 w:val="020B0604030504040204"/>
     <w:charset w:val="00"/>
     <w:family w:val="swiss"/>
+    <w:notTrueType/>
     <w:pitch w:val="variable"/>
-    <w:sig w:usb0="E1002EFF" w:usb1="C000605B" w:usb2="00000029" w:usb3="00000000" w:csb0="000101FF" w:csb1="00000000"/>
+    <w:sig w:usb0="00000003" w:usb1="00000000" w:usb2="00000000" w:usb3="00000000" w:csb0="00000001" w:csb1="00000000"/>
   </w:font>
   <w:font w:name="Verdana">
     <w:panose1 w:val="020B0604030504040204"/>
@@ -2994,6 +3040,7 @@
     <w:rsid w:val="00123043"/>
     <w:rsid w:val="00133C44"/>
     <w:rsid w:val="005909AA"/>
+    <w:rsid w:val="00856C36"/>
     <w:rsid w:val="00913FCE"/>
     <w:rsid w:val="00A06B03"/>
     <w:rsid w:val="00BB4F63"/>

</xml_diff>